<commit_message>
ver_0.0.1 vision & businescase
</commit_message>
<xml_diff>
--- a/سیستم مدیریت آنلاین اطلاعات فیلم ها و سریال های نت فلیکس.docx
+++ b/سیستم مدیریت آنلاین اطلاعات فیلم ها و سریال های نت فلیکس.docx
@@ -168,7 +168,11 @@
       <w:pPr>
         <w:jc w:val="center"/>
         <w:rPr>
-          <w:rtl/>
+          <w:rFonts w:cs="B Titr"/>
+          <w:b/>
+          <w:bCs/>
+          <w:sz w:val="40"/>
+          <w:szCs w:val="40"/>
           <w:lang w:bidi="fa-IR"/>
         </w:rPr>
       </w:pPr>
@@ -178,9 +182,29 @@
         </w:rPr>
         <w:lastRenderedPageBreak/>
         <w:drawing>
-          <wp:inline distT="0" distB="0" distL="0" distR="0" wp14:anchorId="336FCC51" wp14:editId="62FDFB84">
-            <wp:extent cx="5943600" cy="2514600"/>
-            <wp:effectExtent l="0" t="0" r="0" b="0"/>
+          <wp:anchor distT="0" distB="0" distL="114300" distR="114300" simplePos="0" relativeHeight="251658240" behindDoc="1" locked="0" layoutInCell="1" allowOverlap="1">
+            <wp:simplePos x="0" y="0"/>
+            <wp:positionH relativeFrom="column">
+              <wp:posOffset>27248</wp:posOffset>
+            </wp:positionH>
+            <wp:positionV relativeFrom="paragraph">
+              <wp:posOffset>95828</wp:posOffset>
+            </wp:positionV>
+            <wp:extent cx="5783004" cy="2237509"/>
+            <wp:effectExtent l="95250" t="95250" r="103505" b="715645"/>
+            <wp:wrapTight wrapText="bothSides">
+              <wp:wrapPolygon edited="0">
+                <wp:start x="-71" y="-920"/>
+                <wp:lineTo x="-356" y="-552"/>
+                <wp:lineTo x="-356" y="27222"/>
+                <wp:lineTo x="-213" y="28326"/>
+                <wp:lineTo x="21844" y="28326"/>
+                <wp:lineTo x="21915" y="2391"/>
+                <wp:lineTo x="21631" y="-368"/>
+                <wp:lineTo x="21631" y="-920"/>
+                <wp:lineTo x="-71" y="-920"/>
+              </wp:wrapPolygon>
+            </wp:wrapTight>
             <wp:docPr id="1" name="Picture 1"/>
             <wp:cNvGraphicFramePr>
               <a:graphicFrameLocks xmlns:a="http://schemas.openxmlformats.org/drawingml/2006/main" noChangeAspect="1"/>
@@ -210,63 +234,44 @@
                   <pic:spPr bwMode="auto">
                     <a:xfrm>
                       <a:off x="0" y="0"/>
-                      <a:ext cx="5943600" cy="2514600"/>
+                      <a:ext cx="5783004" cy="2237509"/>
                     </a:xfrm>
-                    <a:prstGeom prst="rect">
-                      <a:avLst/>
+                    <a:prstGeom prst="roundRect">
+                      <a:avLst>
+                        <a:gd name="adj" fmla="val 4167"/>
+                      </a:avLst>
                     </a:prstGeom>
-                    <a:noFill/>
-                    <a:ln>
-                      <a:noFill/>
+                    <a:solidFill>
+                      <a:srgbClr val="FFFFFF"/>
+                    </a:solidFill>
+                    <a:ln w="76200" cap="sq">
+                      <a:solidFill>
+                        <a:srgbClr val="EAEAEA"/>
+                      </a:solidFill>
+                      <a:miter lim="800000"/>
                     </a:ln>
+                    <a:effectLst>
+                      <a:reflection blurRad="12700" stA="33000" endPos="28000" dist="5000" dir="5400000" sy="-100000" algn="bl" rotWithShape="0"/>
+                    </a:effectLst>
+                    <a:scene3d>
+                      <a:camera prst="orthographicFront"/>
+                      <a:lightRig rig="threePt" dir="t">
+                        <a:rot lat="0" lon="0" rev="2700000"/>
+                      </a:lightRig>
+                    </a:scene3d>
+                    <a:sp3d contourW="6350">
+                      <a:bevelT h="38100"/>
+                      <a:contourClr>
+                        <a:srgbClr val="C0C0C0"/>
+                      </a:contourClr>
+                    </a:sp3d>
                   </pic:spPr>
                 </pic:pic>
               </a:graphicData>
             </a:graphic>
-          </wp:inline>
+          </wp:anchor>
         </w:drawing>
       </w:r>
-    </w:p>
-    <w:p>
-      <w:pPr>
-        <w:rPr>
-          <w:rtl/>
-          <w:lang w:bidi="fa-IR"/>
-        </w:rPr>
-      </w:pPr>
-    </w:p>
-    <w:p>
-      <w:pPr>
-        <w:jc w:val="center"/>
-        <w:rPr>
-          <w:rtl/>
-          <w:lang w:bidi="fa-IR"/>
-        </w:rPr>
-      </w:pPr>
-    </w:p>
-    <w:p>
-      <w:pPr>
-        <w:jc w:val="center"/>
-        <w:rPr>
-          <w:rtl/>
-          <w:lang w:bidi="fa-IR"/>
-        </w:rPr>
-      </w:pPr>
-    </w:p>
-    <w:p>
-      <w:pPr>
-        <w:bidi/>
-        <w:jc w:val="center"/>
-        <w:rPr>
-          <w:rFonts w:cs="B Titr"/>
-          <w:b/>
-          <w:bCs/>
-          <w:sz w:val="40"/>
-          <w:szCs w:val="40"/>
-          <w:rtl/>
-          <w:lang w:bidi="fa-IR"/>
-        </w:rPr>
-      </w:pPr>
       <w:r>
         <w:rPr>
           <w:rFonts w:cs="B Titr" w:hint="cs"/>
@@ -277,63 +282,76 @@
           <w:rtl/>
           <w:lang w:bidi="fa-IR"/>
         </w:rPr>
-        <w:t>سیستم مدیریت آنلاین اطلاعات فیلم ها و سریال های نت فلیکس</w:t>
-      </w:r>
-    </w:p>
-    <w:p>
-      <w:pPr>
-        <w:bidi/>
-        <w:jc w:val="center"/>
-        <w:rPr>
-          <w:rFonts w:cs="B Titr"/>
+        <w:t>*</w:t>
+      </w:r>
+      <w:r>
+        <w:rPr>
+          <w:rFonts w:cs="B Titr" w:hint="cs"/>
+          <w:b/>
+          <w:bCs/>
           <w:sz w:val="40"/>
           <w:szCs w:val="40"/>
-          <w:lang w:bidi="fa-IR"/>
-        </w:rPr>
-      </w:pPr>
-    </w:p>
-    <w:p>
-      <w:pPr>
-        <w:bidi/>
-        <w:jc w:val="center"/>
-        <w:rPr>
-          <w:rFonts w:cs="B Titr"/>
+          <w:rtl/>
+          <w:lang w:bidi="fa-IR"/>
+        </w:rPr>
+        <w:t>سیستم مدیریت آنلاین</w:t>
+      </w:r>
+      <w:bookmarkStart w:id="0" w:name="_GoBack"/>
+      <w:bookmarkEnd w:id="0"/>
+      <w:r>
+        <w:rPr>
+          <w:rFonts w:cs="B Titr" w:hint="cs"/>
+          <w:b/>
+          <w:bCs/>
           <w:sz w:val="40"/>
           <w:szCs w:val="40"/>
-          <w:lang w:bidi="fa-IR"/>
-        </w:rPr>
-      </w:pPr>
-    </w:p>
-    <w:p>
-      <w:pPr>
-        <w:bidi/>
-        <w:jc w:val="center"/>
-        <w:rPr>
-          <w:rFonts w:cs="B Titr"/>
+          <w:rtl/>
+          <w:lang w:bidi="fa-IR"/>
+        </w:rPr>
+        <w:t xml:space="preserve"> اطلاعات فیلم ها و سریال های نت </w:t>
+      </w:r>
+      <w:proofErr w:type="spellStart"/>
+      <w:r>
+        <w:rPr>
+          <w:rFonts w:cs="B Titr" w:hint="cs"/>
+          <w:b/>
+          <w:bCs/>
           <w:sz w:val="40"/>
           <w:szCs w:val="40"/>
-          <w:lang w:bidi="fa-IR"/>
-        </w:rPr>
-      </w:pPr>
-    </w:p>
-    <w:p>
-      <w:pPr>
-        <w:bidi/>
-        <w:jc w:val="center"/>
-        <w:rPr>
-          <w:rFonts w:cs="B Titr"/>
+          <w:rtl/>
+          <w:lang w:bidi="fa-IR"/>
+        </w:rPr>
+        <w:t>فلیکس</w:t>
+      </w:r>
+      <w:proofErr w:type="spellEnd"/>
+      <w:r>
+        <w:rPr>
+          <w:rFonts w:cs="B Titr" w:hint="cs"/>
+          <w:b/>
+          <w:bCs/>
           <w:sz w:val="40"/>
           <w:szCs w:val="40"/>
-          <w:lang w:bidi="fa-IR"/>
-        </w:rPr>
-      </w:pPr>
-    </w:p>
-    <w:p>
-      <w:pPr>
-        <w:bidi/>
+          <w:rtl/>
+          <w:lang w:bidi="fa-IR"/>
+        </w:rPr>
+        <w:t>*</w:t>
+      </w:r>
+    </w:p>
+    <w:p>
+      <w:pPr>
         <w:jc w:val="center"/>
         <w:rPr>
-          <w:rFonts w:cs="B Titr" w:hint="cs"/>
+          <w:lang w:bidi="fa-IR"/>
+        </w:rPr>
+      </w:pPr>
+    </w:p>
+    <w:p>
+      <w:pPr>
+        <w:bidi/>
+        <w:jc w:val="center"/>
+        <w:rPr>
+          <w:rFonts w:cs="B Titr"/>
+          <w:color w:val="1F3864" w:themeColor="accent5" w:themeShade="80"/>
           <w:sz w:val="28"/>
           <w:szCs w:val="28"/>
           <w:rtl/>
@@ -343,35 +361,35 @@
       <w:r>
         <w:rPr>
           <w:rFonts w:cs="B Titr" w:hint="cs"/>
+          <w:color w:val="1F3864" w:themeColor="accent5" w:themeShade="80"/>
           <w:sz w:val="28"/>
           <w:szCs w:val="28"/>
           <w:rtl/>
           <w:lang w:bidi="fa-IR"/>
         </w:rPr>
-        <w:t>نویسندگان:</w:t>
-      </w:r>
-    </w:p>
-    <w:p>
-      <w:pPr>
-        <w:bidi/>
-        <w:jc w:val="center"/>
+        <w:t>نویسندگان</w:t>
+      </w:r>
+      <w:r>
         <w:rPr>
           <w:rFonts w:cs="B Titr" w:hint="cs"/>
+          <w:color w:val="1F3864" w:themeColor="accent5" w:themeShade="80"/>
           <w:sz w:val="28"/>
           <w:szCs w:val="28"/>
           <w:rtl/>
           <w:lang w:bidi="fa-IR"/>
         </w:rPr>
-      </w:pPr>
+        <w:t xml:space="preserve"> </w:t>
+      </w:r>
       <w:r>
         <w:rPr>
           <w:rFonts w:cs="B Titr" w:hint="cs"/>
+          <w:color w:val="1F3864" w:themeColor="accent5" w:themeShade="80"/>
           <w:sz w:val="28"/>
           <w:szCs w:val="28"/>
           <w:rtl/>
           <w:lang w:bidi="fa-IR"/>
         </w:rPr>
-        <w:t>مهدیه شکریان</w:t>
+        <w:t>:</w:t>
       </w:r>
     </w:p>
     <w:p>
@@ -379,7 +397,8 @@
         <w:bidi/>
         <w:jc w:val="center"/>
         <w:rPr>
-          <w:rFonts w:cs="B Titr" w:hint="cs"/>
+          <w:rFonts w:cs="B Titr"/>
+          <w:color w:val="1F3864" w:themeColor="accent5" w:themeShade="80"/>
           <w:sz w:val="28"/>
           <w:szCs w:val="28"/>
           <w:rtl/>
@@ -389,12 +408,13 @@
       <w:r>
         <w:rPr>
           <w:rFonts w:cs="B Titr" w:hint="cs"/>
+          <w:color w:val="1F3864" w:themeColor="accent5" w:themeShade="80"/>
           <w:sz w:val="28"/>
           <w:szCs w:val="28"/>
           <w:rtl/>
           <w:lang w:bidi="fa-IR"/>
         </w:rPr>
-        <w:t>حدیث طاهریان</w:t>
+        <w:t>مهدیه شکریان</w:t>
       </w:r>
     </w:p>
     <w:p>
@@ -402,7 +422,8 @@
         <w:bidi/>
         <w:jc w:val="center"/>
         <w:rPr>
-          <w:rFonts w:cs="B Titr" w:hint="cs"/>
+          <w:rFonts w:cs="B Titr"/>
+          <w:color w:val="1F3864" w:themeColor="accent5" w:themeShade="80"/>
           <w:sz w:val="28"/>
           <w:szCs w:val="28"/>
           <w:rtl/>
@@ -412,18 +433,274 @@
       <w:r>
         <w:rPr>
           <w:rFonts w:cs="B Titr" w:hint="cs"/>
+          <w:color w:val="1F3864" w:themeColor="accent5" w:themeShade="80"/>
           <w:sz w:val="28"/>
           <w:szCs w:val="28"/>
           <w:rtl/>
           <w:lang w:bidi="fa-IR"/>
         </w:rPr>
+        <w:t>حدیث طاهریان</w:t>
+      </w:r>
+    </w:p>
+    <w:p>
+      <w:pPr>
+        <w:bidi/>
+        <w:jc w:val="center"/>
+        <w:rPr>
+          <w:rFonts w:cs="B Titr"/>
+          <w:color w:val="1F3864" w:themeColor="accent5" w:themeShade="80"/>
+          <w:sz w:val="28"/>
+          <w:szCs w:val="28"/>
+          <w:rtl/>
+          <w:lang w:bidi="fa-IR"/>
+        </w:rPr>
+      </w:pPr>
+      <w:r>
+        <w:rPr>
+          <w:rFonts w:cs="B Titr" w:hint="cs"/>
+          <w:color w:val="1F3864" w:themeColor="accent5" w:themeShade="80"/>
+          <w:sz w:val="28"/>
+          <w:szCs w:val="28"/>
+          <w:rtl/>
+          <w:lang w:bidi="fa-IR"/>
+        </w:rPr>
         <w:t>مائده حاجی زاده</w:t>
       </w:r>
     </w:p>
     <w:p>
       <w:pPr>
+        <w:tabs>
+          <w:tab w:val="left" w:pos="6960"/>
+        </w:tabs>
         <w:bidi/>
         <w:jc w:val="center"/>
+        <w:rPr>
+          <w:rFonts w:cs="B Titr"/>
+          <w:color w:val="1F3864" w:themeColor="accent5" w:themeShade="80"/>
+          <w:sz w:val="28"/>
+          <w:szCs w:val="28"/>
+          <w:lang w:bidi="fa-IR"/>
+        </w:rPr>
+      </w:pPr>
+      <w:r>
+        <w:rPr>
+          <w:rFonts w:cs="B Titr" w:hint="cs"/>
+          <w:color w:val="1F3864" w:themeColor="accent5" w:themeShade="80"/>
+          <w:sz w:val="28"/>
+          <w:szCs w:val="28"/>
+          <w:rtl/>
+          <w:lang w:bidi="fa-IR"/>
+        </w:rPr>
+        <w:t xml:space="preserve">فرحناز </w:t>
+      </w:r>
+      <w:proofErr w:type="spellStart"/>
+      <w:r>
+        <w:rPr>
+          <w:rFonts w:cs="B Titr" w:hint="cs"/>
+          <w:color w:val="1F3864" w:themeColor="accent5" w:themeShade="80"/>
+          <w:sz w:val="28"/>
+          <w:szCs w:val="28"/>
+          <w:rtl/>
+          <w:lang w:bidi="fa-IR"/>
+        </w:rPr>
+        <w:t>مرتضایی</w:t>
+      </w:r>
+      <w:proofErr w:type="spellEnd"/>
+    </w:p>
+    <w:p>
+      <w:pPr>
+        <w:tabs>
+          <w:tab w:val="left" w:pos="6960"/>
+        </w:tabs>
+        <w:bidi/>
+        <w:jc w:val="center"/>
+        <w:rPr>
+          <w:rFonts w:cs="B Titr"/>
+          <w:color w:val="1F3864" w:themeColor="accent5" w:themeShade="80"/>
+          <w:sz w:val="28"/>
+          <w:szCs w:val="28"/>
+          <w:lang w:bidi="fa-IR"/>
+        </w:rPr>
+      </w:pPr>
+      <w:r>
+        <w:rPr>
+          <w:rFonts w:cs="B Titr"/>
+          <w:color w:val="1F3864" w:themeColor="accent5" w:themeShade="80"/>
+          <w:sz w:val="28"/>
+          <w:szCs w:val="28"/>
+          <w:lang w:bidi="fa-IR"/>
+        </w:rPr>
+        <w:t>**************************</w:t>
+      </w:r>
+    </w:p>
+    <w:p>
+      <w:pPr>
+        <w:tabs>
+          <w:tab w:val="left" w:pos="6960"/>
+        </w:tabs>
+        <w:bidi/>
+        <w:jc w:val="center"/>
+        <w:rPr>
+          <w:rFonts w:cs="B Titr"/>
+          <w:color w:val="002060"/>
+          <w:sz w:val="28"/>
+          <w:szCs w:val="28"/>
+          <w:rtl/>
+          <w:lang w:bidi="fa-IR"/>
+          <w14:shadow w14:blurRad="38100" w14:dist="19050" w14:dir="2700000" w14:sx="100000" w14:sy="100000" w14:kx="0" w14:ky="0" w14:algn="tl">
+            <w14:schemeClr w14:val="dk1">
+              <w14:alpha w14:val="60000"/>
+            </w14:schemeClr>
+          </w14:shadow>
+          <w14:textOutline w14:w="0" w14:cap="flat" w14:cmpd="sng" w14:algn="ctr">
+            <w14:noFill/>
+            <w14:prstDash w14:val="solid"/>
+            <w14:round/>
+          </w14:textOutline>
+        </w:rPr>
+      </w:pPr>
+      <w:r>
+        <w:rPr>
+          <w:rFonts w:cs="B Titr" w:hint="cs"/>
+          <w:color w:val="002060"/>
+          <w:sz w:val="28"/>
+          <w:szCs w:val="28"/>
+          <w:rtl/>
+          <w:lang w:bidi="fa-IR"/>
+          <w14:shadow w14:blurRad="38100" w14:dist="19050" w14:dir="2700000" w14:sx="100000" w14:sy="100000" w14:kx="0" w14:ky="0" w14:algn="tl">
+            <w14:schemeClr w14:val="dk1">
+              <w14:alpha w14:val="60000"/>
+            </w14:schemeClr>
+          </w14:shadow>
+          <w14:textOutline w14:w="0" w14:cap="flat" w14:cmpd="sng" w14:algn="ctr">
+            <w14:noFill/>
+            <w14:prstDash w14:val="solid"/>
+            <w14:round/>
+          </w14:textOutline>
+        </w:rPr>
+        <w:t>ارائه شده به</w:t>
+      </w:r>
+      <w:r>
+        <w:rPr>
+          <w:rFonts w:cs="B Titr"/>
+          <w:color w:val="002060"/>
+          <w:sz w:val="28"/>
+          <w:szCs w:val="28"/>
+          <w:lang w:bidi="fa-IR"/>
+          <w14:shadow w14:blurRad="38100" w14:dist="19050" w14:dir="2700000" w14:sx="100000" w14:sy="100000" w14:kx="0" w14:ky="0" w14:algn="tl">
+            <w14:schemeClr w14:val="dk1">
+              <w14:alpha w14:val="60000"/>
+            </w14:schemeClr>
+          </w14:shadow>
+          <w14:textOutline w14:w="0" w14:cap="flat" w14:cmpd="sng" w14:algn="ctr">
+            <w14:noFill/>
+            <w14:prstDash w14:val="solid"/>
+            <w14:round/>
+          </w14:textOutline>
+        </w:rPr>
+        <w:t xml:space="preserve"> </w:t>
+      </w:r>
+      <w:r>
+        <w:rPr>
+          <w:rFonts w:cs="B Titr" w:hint="cs"/>
+          <w:color w:val="002060"/>
+          <w:sz w:val="28"/>
+          <w:szCs w:val="28"/>
+          <w:rtl/>
+          <w:lang w:bidi="fa-IR"/>
+          <w14:shadow w14:blurRad="38100" w14:dist="19050" w14:dir="2700000" w14:sx="100000" w14:sy="100000" w14:kx="0" w14:ky="0" w14:algn="tl">
+            <w14:schemeClr w14:val="dk1">
+              <w14:alpha w14:val="60000"/>
+            </w14:schemeClr>
+          </w14:shadow>
+          <w14:textOutline w14:w="0" w14:cap="flat" w14:cmpd="sng" w14:algn="ctr">
+            <w14:noFill/>
+            <w14:prstDash w14:val="solid"/>
+            <w14:round/>
+          </w14:textOutline>
+        </w:rPr>
+        <w:t>:</w:t>
+      </w:r>
+    </w:p>
+    <w:p>
+      <w:pPr>
+        <w:bidi/>
+        <w:jc w:val="center"/>
+        <w:rPr>
+          <w:rFonts w:cs="B Titr"/>
+          <w:color w:val="002060"/>
+          <w:sz w:val="14"/>
+          <w:szCs w:val="14"/>
+          <w:rtl/>
+        </w:rPr>
+      </w:pPr>
+      <w:r>
+        <w:rPr>
+          <w:rFonts w:cs="B Titr" w:hint="cs"/>
+          <w:color w:val="002060"/>
+          <w:sz w:val="28"/>
+          <w:szCs w:val="28"/>
+          <w:rtl/>
+          <w:lang w:bidi="fa-IR"/>
+          <w14:shadow w14:blurRad="38100" w14:dist="19050" w14:dir="2700000" w14:sx="100000" w14:sy="100000" w14:kx="0" w14:ky="0" w14:algn="tl">
+            <w14:schemeClr w14:val="dk1">
+              <w14:alpha w14:val="60000"/>
+            </w14:schemeClr>
+          </w14:shadow>
+          <w14:textOutline w14:w="0" w14:cap="flat" w14:cmpd="sng" w14:algn="ctr">
+            <w14:noFill/>
+            <w14:prstDash w14:val="solid"/>
+            <w14:round/>
+          </w14:textOutline>
+        </w:rPr>
+        <w:t xml:space="preserve">استاد محسن </w:t>
+      </w:r>
+      <w:proofErr w:type="spellStart"/>
+      <w:r>
+        <w:rPr>
+          <w:rFonts w:cs="B Titr" w:hint="cs"/>
+          <w:color w:val="002060"/>
+          <w:sz w:val="28"/>
+          <w:szCs w:val="28"/>
+          <w:rtl/>
+          <w:lang w:bidi="fa-IR"/>
+          <w14:shadow w14:blurRad="38100" w14:dist="19050" w14:dir="2700000" w14:sx="100000" w14:sy="100000" w14:kx="0" w14:ky="0" w14:algn="tl">
+            <w14:schemeClr w14:val="dk1">
+              <w14:alpha w14:val="60000"/>
+            </w14:schemeClr>
+          </w14:shadow>
+          <w14:textOutline w14:w="0" w14:cap="flat" w14:cmpd="sng" w14:algn="ctr">
+            <w14:noFill/>
+            <w14:prstDash w14:val="solid"/>
+            <w14:round/>
+          </w14:textOutline>
+        </w:rPr>
+        <w:t>حاجی‌قربانی</w:t>
+      </w:r>
+      <w:proofErr w:type="spellEnd"/>
+    </w:p>
+    <w:p>
+      <w:pPr>
+        <w:bidi/>
+        <w:jc w:val="center"/>
+        <w:rPr>
+          <w:rFonts w:cs="B Titr"/>
+          <w:color w:val="0070C0"/>
+          <w:sz w:val="32"/>
+          <w:szCs w:val="32"/>
+          <w:rtl/>
+          <w:lang w:bidi="fa-IR"/>
+        </w:rPr>
+      </w:pPr>
+    </w:p>
+    <w:p>
+      <w:pPr>
+        <w:bidi/>
+        <w:rPr>
+          <w:rtl/>
+        </w:rPr>
+      </w:pPr>
+      <w:r>
         <w:rPr>
           <w:rFonts w:cs="B Titr"/>
           <w:sz w:val="28"/>
@@ -431,53 +708,160 @@
           <w:rtl/>
           <w:lang w:bidi="fa-IR"/>
         </w:rPr>
-      </w:pPr>
-      <w:r>
-        <w:rPr>
-          <w:rFonts w:cs="B Titr" w:hint="cs"/>
+        <w:br w:type="page"/>
+      </w:r>
+    </w:p>
+    <w:p>
+      <w:pPr>
+        <w:pStyle w:val="Heading1"/>
+        <w:numPr>
+          <w:ilvl w:val="0"/>
+          <w:numId w:val="10"/>
+        </w:numPr>
+        <w:bidi/>
+        <w:rPr>
+          <w:b/>
+          <w:bCs/>
+          <w:color w:val="0070C0"/>
+          <w:rtl/>
+        </w:rPr>
+      </w:pPr>
+      <w:r>
+        <w:rPr>
+          <w:rFonts w:hint="cs"/>
+          <w:b/>
+          <w:bCs/>
+          <w:color w:val="0070C0"/>
+          <w:rtl/>
+        </w:rPr>
+        <w:lastRenderedPageBreak/>
+        <w:t>مقدمه</w:t>
+      </w:r>
+    </w:p>
+    <w:p>
+      <w:pPr>
+        <w:bidi/>
+        <w:rPr>
+          <w:rtl/>
+        </w:rPr>
+      </w:pPr>
+    </w:p>
+    <w:p>
+      <w:pPr>
+        <w:pStyle w:val="Heading2"/>
+        <w:numPr>
+          <w:ilvl w:val="1"/>
+          <w:numId w:val="9"/>
+        </w:numPr>
+        <w:bidi/>
+        <w:rPr>
+          <w:b/>
+          <w:bCs/>
           <w:sz w:val="28"/>
-          <w:szCs w:val="28"/>
-          <w:rtl/>
-          <w:lang w:bidi="fa-IR"/>
-        </w:rPr>
-        <w:t>فرحناز مرتضایی</w:t>
-      </w:r>
-    </w:p>
-    <w:p>
-      <w:pPr>
-        <w:bidi/>
-        <w:rPr>
-          <w:rtl/>
-        </w:rPr>
-      </w:pPr>
-      <w:r>
-        <w:rPr>
-          <w:rFonts w:cs="B Titr"/>
+          <w:rtl/>
+        </w:rPr>
+      </w:pPr>
+      <w:r>
+        <w:rPr>
+          <w:rFonts w:hint="cs"/>
+          <w:b/>
+          <w:bCs/>
           <w:sz w:val="28"/>
-          <w:szCs w:val="28"/>
-          <w:rtl/>
-          <w:lang w:bidi="fa-IR"/>
-        </w:rPr>
-        <w:br w:type="page"/>
-      </w:r>
-    </w:p>
-    <w:p>
-      <w:pPr>
-        <w:pStyle w:val="Heading1"/>
-        <w:bidi/>
-        <w:rPr>
-          <w:rtl/>
-          <w:lang w:bidi="fa-IR"/>
-        </w:rPr>
-      </w:pPr>
+          <w:rtl/>
+        </w:rPr>
+        <w:t xml:space="preserve"> </w:t>
+      </w:r>
       <w:r>
         <w:rPr>
           <w:rFonts w:hint="cs"/>
-          <w:rtl/>
-        </w:rPr>
-        <w:lastRenderedPageBreak/>
-        <w:t>1- مقدمه</w:t>
-      </w:r>
+          <w:b/>
+          <w:bCs/>
+          <w:sz w:val="28"/>
+          <w:rtl/>
+        </w:rPr>
+        <w:t xml:space="preserve">اهداف </w:t>
+      </w:r>
+    </w:p>
+    <w:p>
+      <w:pPr>
+        <w:pStyle w:val="NoSpacing"/>
+        <w:bidi/>
+        <w:jc w:val="both"/>
+        <w:rPr>
+          <w:rtl/>
+          <w:lang w:bidi="fa-IR"/>
+        </w:rPr>
+      </w:pPr>
+      <w:r>
+        <w:rPr>
+          <w:rFonts w:hint="cs"/>
+          <w:rtl/>
+          <w:lang w:bidi="fa-IR"/>
+        </w:rPr>
+        <w:t>هدف از تهیه این سند</w:t>
+      </w:r>
+      <w:r>
+        <w:rPr>
+          <w:rFonts w:hint="cs"/>
+          <w:rtl/>
+          <w:lang w:bidi="fa-IR"/>
+        </w:rPr>
+        <w:t>،</w:t>
+      </w:r>
+      <w:r>
+        <w:rPr>
+          <w:rFonts w:hint="cs"/>
+          <w:rtl/>
+          <w:lang w:bidi="fa-IR"/>
+        </w:rPr>
+        <w:t xml:space="preserve"> شناخت و آشنایی با سایتی است که در آن بتوان اطلاعات مربوط به فیلم ها و سریال‌های روز دنیا</w:t>
+      </w:r>
+      <w:r>
+        <w:rPr>
+          <w:rFonts w:hint="cs"/>
+          <w:rtl/>
+          <w:lang w:bidi="fa-IR"/>
+        </w:rPr>
+        <w:t xml:space="preserve"> را</w:t>
+      </w:r>
+      <w:r>
+        <w:rPr>
+          <w:rFonts w:hint="cs"/>
+          <w:rtl/>
+          <w:lang w:bidi="fa-IR"/>
+        </w:rPr>
+        <w:t xml:space="preserve"> به دست آورد و با مشاهده نظرات و پیشنهادات افراد دیگر بتوان فیلم ها و سریال هایی مطابق با سلیقه شخصی خود پیدا کرده و با نتیجه گیری کلی با استفاده از اطلاعات موجود در سایت به بهترین انتخاب برسیم.</w:t>
+      </w:r>
+    </w:p>
+    <w:p>
+      <w:pPr>
+        <w:pStyle w:val="NoSpacing"/>
+        <w:bidi/>
+        <w:jc w:val="both"/>
+        <w:rPr>
+          <w:rtl/>
+          <w:lang w:bidi="fa-IR"/>
+        </w:rPr>
+      </w:pPr>
+      <w:r>
+        <w:rPr>
+          <w:rFonts w:hint="cs"/>
+          <w:rtl/>
+          <w:lang w:bidi="fa-IR"/>
+        </w:rPr>
+        <w:t>در بسیاری از زمان ها برایمان اتفاق افتاده است که نام فیلم یا سریالی را ندانیم اما با استفاده از این سایت میتوان حتی با سرچ کردن نام بازیگران ،کارگردان، سال تولید، ژانر و ... فیلم مورد نظر را پیدا کرده و تمام اطلاعات مربوط به آن فیلم را کسب کنیم.</w:t>
+      </w:r>
+    </w:p>
+    <w:p>
+      <w:pPr>
+        <w:pStyle w:val="NoSpacing"/>
+        <w:bidi/>
+        <w:jc w:val="both"/>
+        <w:rPr>
+          <w:rtl/>
+          <w:lang w:bidi="fa-IR"/>
+        </w:rPr>
+      </w:pPr>
     </w:p>
     <w:p>
       <w:pPr>
@@ -485,25 +869,21 @@
         <w:bidi/>
         <w:ind w:firstLine="720"/>
         <w:rPr>
-          <w:sz w:val="28"/>
-          <w:rtl/>
+          <w:b/>
+          <w:bCs/>
+          <w:rtl/>
+          <w:lang w:bidi="fa-IR"/>
         </w:rPr>
       </w:pPr>
       <w:r>
         <w:rPr>
           <w:rFonts w:hint="cs"/>
-          <w:sz w:val="28"/>
-          <w:rtl/>
-        </w:rPr>
-        <w:t xml:space="preserve">1-1 </w:t>
-      </w:r>
-      <w:r>
-        <w:rPr>
-          <w:rFonts w:hint="cs"/>
-          <w:sz w:val="28"/>
-          <w:rtl/>
-        </w:rPr>
-        <w:t xml:space="preserve">اهداف </w:t>
+          <w:b/>
+          <w:bCs/>
+          <w:rtl/>
+          <w:lang w:bidi="fa-IR"/>
+        </w:rPr>
+        <w:t>1-2 گستره</w:t>
       </w:r>
     </w:p>
     <w:p>
@@ -512,107 +892,6 @@
         <w:bidi/>
         <w:jc w:val="both"/>
         <w:rPr>
-          <w:rtl/>
-          <w:lang w:bidi="fa-IR"/>
-        </w:rPr>
-      </w:pPr>
-      <w:r>
-        <w:rPr>
-          <w:rFonts w:hint="cs"/>
-          <w:rtl/>
-          <w:lang w:bidi="fa-IR"/>
-        </w:rPr>
-        <w:t>هدف از تهیه این سند</w:t>
-      </w:r>
-      <w:r>
-        <w:rPr>
-          <w:rFonts w:hint="cs"/>
-          <w:rtl/>
-          <w:lang w:bidi="fa-IR"/>
-        </w:rPr>
-        <w:t>،</w:t>
-      </w:r>
-      <w:r>
-        <w:rPr>
-          <w:rFonts w:hint="cs"/>
-          <w:rtl/>
-          <w:lang w:bidi="fa-IR"/>
-        </w:rPr>
-        <w:t xml:space="preserve"> شناخت و آشنایی با سایتی است که در آن بتوان اطلاعات مربوط به فیلم ها و سریال‌های روز دنیا</w:t>
-      </w:r>
-      <w:r>
-        <w:rPr>
-          <w:rFonts w:hint="cs"/>
-          <w:rtl/>
-          <w:lang w:bidi="fa-IR"/>
-        </w:rPr>
-        <w:t xml:space="preserve"> را</w:t>
-      </w:r>
-      <w:r>
-        <w:rPr>
-          <w:rFonts w:hint="cs"/>
-          <w:rtl/>
-          <w:lang w:bidi="fa-IR"/>
-        </w:rPr>
-        <w:t xml:space="preserve"> به دست آورد و با مشاهده نظرات و پیشنهادات افراد دیگر بتوان فیلم ها و سریال هایی مطابق با سلیقه شخصی خود پیدا کرده و با نتیجه گیری کلی با استفاده از اطلاعات موجود در سایت به بهترین انتخاب برسیم.</w:t>
-      </w:r>
-    </w:p>
-    <w:p>
-      <w:pPr>
-        <w:pStyle w:val="NoSpacing"/>
-        <w:bidi/>
-        <w:jc w:val="both"/>
-        <w:rPr>
-          <w:rtl/>
-          <w:lang w:bidi="fa-IR"/>
-        </w:rPr>
-      </w:pPr>
-      <w:r>
-        <w:rPr>
-          <w:rFonts w:hint="cs"/>
-          <w:rtl/>
-          <w:lang w:bidi="fa-IR"/>
-        </w:rPr>
-        <w:t>در بسیاری از زمان ها برایمان اتفاق افتاده است که نام فیلم یا سریالی را ندانیم اما با استفاده از این سایت میتوان حتی با سرچ کردن نام بازیگران ،کارگردان، سال تولید، ژانر و ... فیلم مورد نظر را پیدا کرده و تمام اطلاعات مربوط به آن فیلم را کسب کنیم.</w:t>
-      </w:r>
-    </w:p>
-    <w:p>
-      <w:pPr>
-        <w:pStyle w:val="NoSpacing"/>
-        <w:bidi/>
-        <w:jc w:val="both"/>
-        <w:rPr>
-          <w:rtl/>
-          <w:lang w:bidi="fa-IR"/>
-        </w:rPr>
-      </w:pPr>
-    </w:p>
-    <w:p>
-      <w:pPr>
-        <w:pStyle w:val="Heading2"/>
-        <w:bidi/>
-        <w:ind w:firstLine="720"/>
-        <w:rPr>
-          <w:rtl/>
-          <w:lang w:bidi="fa-IR"/>
-        </w:rPr>
-      </w:pPr>
-      <w:r>
-        <w:rPr>
-          <w:rFonts w:hint="cs"/>
-          <w:rtl/>
-          <w:lang w:bidi="fa-IR"/>
-        </w:rPr>
-        <w:t>1-2 گستره</w:t>
-      </w:r>
-    </w:p>
-    <w:p>
-      <w:pPr>
-        <w:pStyle w:val="NoSpacing"/>
-        <w:bidi/>
-        <w:jc w:val="both"/>
-        <w:rPr>
-          <w:rFonts w:hint="cs"/>
           <w:rtl/>
         </w:rPr>
       </w:pPr>
@@ -633,9 +912,6 @@
         </w:numPr>
         <w:bidi/>
         <w:jc w:val="both"/>
-        <w:rPr>
-          <w:rFonts w:hint="cs"/>
-        </w:rPr>
       </w:pPr>
       <w:r>
         <w:rPr>
@@ -654,9 +930,6 @@
         </w:numPr>
         <w:bidi/>
         <w:jc w:val="both"/>
-        <w:rPr>
-          <w:rFonts w:hint="cs"/>
-        </w:rPr>
       </w:pPr>
       <w:r>
         <w:rPr>
@@ -675,9 +948,6 @@
         </w:numPr>
         <w:bidi/>
         <w:jc w:val="both"/>
-        <w:rPr>
-          <w:rFonts w:hint="cs"/>
-        </w:rPr>
       </w:pPr>
       <w:r>
         <w:rPr>
@@ -696,9 +966,6 @@
         </w:numPr>
         <w:bidi/>
         <w:jc w:val="both"/>
-        <w:rPr>
-          <w:rFonts w:hint="cs"/>
-        </w:rPr>
       </w:pPr>
       <w:r>
         <w:rPr>
@@ -718,42 +985,45 @@
         <w:bidi/>
         <w:jc w:val="both"/>
         <w:rPr>
+          <w:rtl/>
+        </w:rPr>
+      </w:pPr>
+      <w:r>
+        <w:rPr>
           <w:rFonts w:hint="cs"/>
           <w:rtl/>
         </w:rPr>
+        <w:t>بروز رسانی اطلاعات</w:t>
+      </w:r>
+    </w:p>
+    <w:p>
+      <w:pPr>
+        <w:pStyle w:val="NoSpacing"/>
+        <w:bidi/>
+        <w:jc w:val="both"/>
+        <w:rPr>
+          <w:rtl/>
+          <w:lang w:bidi="fa-IR"/>
+        </w:rPr>
+      </w:pPr>
+    </w:p>
+    <w:p>
+      <w:pPr>
+        <w:pStyle w:val="Heading2"/>
+        <w:bidi/>
+        <w:ind w:firstLine="720"/>
+        <w:rPr>
+          <w:b/>
+          <w:bCs/>
+          <w:rtl/>
+          <w:lang w:bidi="fa-IR"/>
+        </w:rPr>
       </w:pPr>
       <w:r>
         <w:rPr>
           <w:rFonts w:hint="cs"/>
-          <w:rtl/>
-        </w:rPr>
-        <w:t>بروز رسانی اطلاعات</w:t>
-      </w:r>
-    </w:p>
-    <w:p>
-      <w:pPr>
-        <w:pStyle w:val="NoSpacing"/>
-        <w:bidi/>
-        <w:jc w:val="both"/>
-        <w:rPr>
-          <w:rtl/>
-          <w:lang w:bidi="fa-IR"/>
-        </w:rPr>
-      </w:pPr>
-    </w:p>
-    <w:p>
-      <w:pPr>
-        <w:pStyle w:val="Heading2"/>
-        <w:bidi/>
-        <w:ind w:firstLine="360"/>
-        <w:rPr>
-          <w:rtl/>
-          <w:lang w:bidi="fa-IR"/>
-        </w:rPr>
-      </w:pPr>
-      <w:r>
-        <w:rPr>
-          <w:rFonts w:hint="cs"/>
+          <w:b/>
+          <w:bCs/>
           <w:rtl/>
           <w:lang w:bidi="fa-IR"/>
         </w:rPr>
@@ -773,13 +1043,23 @@
           <w:lang w:bidi="fa-IR"/>
         </w:rPr>
       </w:pPr>
+      <w:proofErr w:type="spellStart"/>
       <w:r>
         <w:rPr>
           <w:rFonts w:hint="cs"/>
           <w:rtl/>
           <w:lang w:bidi="fa-IR"/>
         </w:rPr>
-        <w:t xml:space="preserve">دیتاست به دست آمده از سایت </w:t>
+        <w:t>دیتاست</w:t>
+      </w:r>
+      <w:proofErr w:type="spellEnd"/>
+      <w:r>
+        <w:rPr>
+          <w:rFonts w:hint="cs"/>
+          <w:rtl/>
+          <w:lang w:bidi="fa-IR"/>
+        </w:rPr>
+        <w:t xml:space="preserve"> به دست آمده از سایت </w:t>
       </w:r>
       <w:proofErr w:type="spellStart"/>
       <w:r>
@@ -809,26 +1089,47 @@
     <w:p>
       <w:pPr>
         <w:pStyle w:val="Heading1"/>
-        <w:bidi/>
-        <w:rPr>
-          <w:szCs w:val="32"/>
+        <w:numPr>
+          <w:ilvl w:val="0"/>
+          <w:numId w:val="10"/>
+        </w:numPr>
+        <w:bidi/>
+        <w:rPr>
+          <w:b/>
+          <w:bCs/>
+          <w:color w:val="0070C0"/>
+          <w:sz w:val="36"/>
           <w:rtl/>
         </w:rPr>
       </w:pPr>
       <w:r>
         <w:rPr>
           <w:rFonts w:hint="cs"/>
-          <w:szCs w:val="32"/>
+          <w:b/>
+          <w:bCs/>
+          <w:color w:val="0070C0"/>
+          <w:sz w:val="36"/>
           <w:rtl/>
         </w:rPr>
         <w:lastRenderedPageBreak/>
-        <w:t>2-جایگاه محصول</w:t>
-      </w:r>
+        <w:t>جایگاه محصول</w:t>
+      </w:r>
+    </w:p>
+    <w:p>
+      <w:pPr>
+        <w:pStyle w:val="ListParagraph"/>
+        <w:bidi/>
+        <w:ind w:left="744"/>
+        <w:rPr>
+          <w:rtl/>
+        </w:rPr>
+      </w:pPr>
     </w:p>
     <w:p>
       <w:pPr>
         <w:pStyle w:val="NoSpacing"/>
         <w:bidi/>
+        <w:jc w:val="both"/>
         <w:rPr>
           <w:rtl/>
         </w:rPr>
@@ -853,9 +1154,48 @@
     <w:p>
       <w:pPr>
         <w:pStyle w:val="Heading1"/>
-        <w:bidi/>
+        <w:numPr>
+          <w:ilvl w:val="0"/>
+          <w:numId w:val="10"/>
+        </w:numPr>
+        <w:bidi/>
+        <w:rPr>
+          <w:b/>
+          <w:bCs/>
+          <w:color w:val="0070C0"/>
+          <w:rtl/>
+          <w:lang w:bidi="fa-IR"/>
+        </w:rPr>
+      </w:pPr>
+      <w:r>
         <w:rPr>
           <w:rFonts w:hint="cs"/>
+          <w:b/>
+          <w:bCs/>
+          <w:color w:val="0070C0"/>
+          <w:rtl/>
+          <w:lang w:bidi="fa-IR"/>
+        </w:rPr>
+        <w:t>مشکلات حل شده</w:t>
+      </w:r>
+    </w:p>
+    <w:p>
+      <w:pPr>
+        <w:pStyle w:val="ListParagraph"/>
+        <w:bidi/>
+        <w:ind w:left="744"/>
+        <w:rPr>
+          <w:rtl/>
+          <w:lang w:bidi="fa-IR"/>
+        </w:rPr>
+      </w:pPr>
+    </w:p>
+    <w:p>
+      <w:pPr>
+        <w:pStyle w:val="NoSpacing"/>
+        <w:bidi/>
+        <w:jc w:val="both"/>
+        <w:rPr>
           <w:rtl/>
           <w:lang w:bidi="fa-IR"/>
         </w:rPr>
@@ -864,27 +1204,22 @@
         <w:rPr>
           <w:rFonts w:hint="cs"/>
           <w:rtl/>
-          <w:lang w:bidi="fa-IR"/>
-        </w:rPr>
-        <w:t>3-مشکلات حل شده</w:t>
-      </w:r>
-    </w:p>
-    <w:p>
-      <w:pPr>
-        <w:pStyle w:val="NoSpacing"/>
-        <w:bidi/>
-        <w:jc w:val="both"/>
-        <w:rPr>
-          <w:rtl/>
-          <w:lang w:bidi="fa-IR"/>
-        </w:rPr>
-      </w:pPr>
+        </w:rPr>
+        <w:t>صرفه جویی در زمان افراد به دلیل یکجا بودن همه اطلاعات مورد نیاز، سرعت با</w:t>
+      </w:r>
       <w:r>
         <w:rPr>
           <w:rFonts w:hint="cs"/>
           <w:rtl/>
         </w:rPr>
-        <w:t>صرفه جویی در زمان افراد به دلیل یکجا بودن همه اطلاعات مورد نیاز، سرعت بالا در پیدا کردن فیلم ها و سریال ها، بهبود انتخاب و ... .</w:t>
+        <w:t>لا در پیدا کردن فیلم ها و سریال‌</w:t>
+      </w:r>
+      <w:r>
+        <w:rPr>
+          <w:rFonts w:hint="cs"/>
+          <w:rtl/>
+        </w:rPr>
+        <w:t>ها، بهبود انتخاب و ... .</w:t>
       </w:r>
     </w:p>
     <w:p>
@@ -894,13 +1229,10 @@
         <w:ind w:left="720"/>
         <w:jc w:val="both"/>
         <w:rPr>
-          <w:rFonts w:hint="cs"/>
-          <w:rtl/>
-          <w:lang w:bidi="fa-IR"/>
-        </w:rPr>
-      </w:pPr>
-      <w:bookmarkStart w:id="0" w:name="_GoBack"/>
-      <w:bookmarkEnd w:id="0"/>
+          <w:rtl/>
+          <w:lang w:bidi="fa-IR"/>
+        </w:rPr>
+      </w:pPr>
     </w:p>
     <w:sectPr>
       <w:footerReference w:type="default" r:id="rId11"/>
@@ -1291,6 +1623,95 @@
     </w:lvl>
   </w:abstractNum>
   <w:abstractNum w:abstractNumId="3" w15:restartNumberingAfterBreak="0">
+    <w:nsid w:val="409B2926"/>
+    <w:multiLevelType w:val="hybridMultilevel"/>
+    <w:tmpl w:val="264C84B8"/>
+    <w:lvl w:ilvl="0" w:tplc="9B965BD4">
+      <w:start w:val="1"/>
+      <w:numFmt w:val="decimal"/>
+      <w:lvlText w:val="%1-"/>
+      <w:lvlJc w:val="left"/>
+      <w:pPr>
+        <w:ind w:left="744" w:hanging="384"/>
+      </w:pPr>
+      <w:rPr>
+        <w:rFonts w:hint="default"/>
+      </w:rPr>
+    </w:lvl>
+    <w:lvl w:ilvl="1" w:tplc="04090019" w:tentative="1">
+      <w:start w:val="1"/>
+      <w:numFmt w:val="lowerLetter"/>
+      <w:lvlText w:val="%2."/>
+      <w:lvlJc w:val="left"/>
+      <w:pPr>
+        <w:ind w:left="1440" w:hanging="360"/>
+      </w:pPr>
+    </w:lvl>
+    <w:lvl w:ilvl="2" w:tplc="0409001B" w:tentative="1">
+      <w:start w:val="1"/>
+      <w:numFmt w:val="lowerRoman"/>
+      <w:lvlText w:val="%3."/>
+      <w:lvlJc w:val="right"/>
+      <w:pPr>
+        <w:ind w:left="2160" w:hanging="180"/>
+      </w:pPr>
+    </w:lvl>
+    <w:lvl w:ilvl="3" w:tplc="0409000F" w:tentative="1">
+      <w:start w:val="1"/>
+      <w:numFmt w:val="decimal"/>
+      <w:lvlText w:val="%4."/>
+      <w:lvlJc w:val="left"/>
+      <w:pPr>
+        <w:ind w:left="2880" w:hanging="360"/>
+      </w:pPr>
+    </w:lvl>
+    <w:lvl w:ilvl="4" w:tplc="04090019" w:tentative="1">
+      <w:start w:val="1"/>
+      <w:numFmt w:val="lowerLetter"/>
+      <w:lvlText w:val="%5."/>
+      <w:lvlJc w:val="left"/>
+      <w:pPr>
+        <w:ind w:left="3600" w:hanging="360"/>
+      </w:pPr>
+    </w:lvl>
+    <w:lvl w:ilvl="5" w:tplc="0409001B" w:tentative="1">
+      <w:start w:val="1"/>
+      <w:numFmt w:val="lowerRoman"/>
+      <w:lvlText w:val="%6."/>
+      <w:lvlJc w:val="right"/>
+      <w:pPr>
+        <w:ind w:left="4320" w:hanging="180"/>
+      </w:pPr>
+    </w:lvl>
+    <w:lvl w:ilvl="6" w:tplc="0409000F" w:tentative="1">
+      <w:start w:val="1"/>
+      <w:numFmt w:val="decimal"/>
+      <w:lvlText w:val="%7."/>
+      <w:lvlJc w:val="left"/>
+      <w:pPr>
+        <w:ind w:left="5040" w:hanging="360"/>
+      </w:pPr>
+    </w:lvl>
+    <w:lvl w:ilvl="7" w:tplc="04090019" w:tentative="1">
+      <w:start w:val="1"/>
+      <w:numFmt w:val="lowerLetter"/>
+      <w:lvlText w:val="%8."/>
+      <w:lvlJc w:val="left"/>
+      <w:pPr>
+        <w:ind w:left="5760" w:hanging="360"/>
+      </w:pPr>
+    </w:lvl>
+    <w:lvl w:ilvl="8" w:tplc="0409001B" w:tentative="1">
+      <w:start w:val="1"/>
+      <w:numFmt w:val="lowerRoman"/>
+      <w:lvlText w:val="%9."/>
+      <w:lvlJc w:val="right"/>
+      <w:pPr>
+        <w:ind w:left="6480" w:hanging="180"/>
+      </w:pPr>
+    </w:lvl>
+  </w:abstractNum>
+  <w:abstractNum w:abstractNumId="4" w15:restartNumberingAfterBreak="0">
     <w:nsid w:val="41E76B3C"/>
     <w:multiLevelType w:val="hybridMultilevel"/>
     <w:tmpl w:val="DE1A3D8E"/>
@@ -1379,7 +1800,120 @@
       </w:pPr>
     </w:lvl>
   </w:abstractNum>
-  <w:abstractNum w:abstractNumId="4" w15:restartNumberingAfterBreak="0">
+  <w:abstractNum w:abstractNumId="5" w15:restartNumberingAfterBreak="0">
+    <w:nsid w:val="43097F1C"/>
+    <w:multiLevelType w:val="multilevel"/>
+    <w:tmpl w:val="49E2BF2E"/>
+    <w:lvl w:ilvl="0">
+      <w:start w:val="1"/>
+      <w:numFmt w:val="decimal"/>
+      <w:lvlText w:val="%1"/>
+      <w:lvlJc w:val="left"/>
+      <w:pPr>
+        <w:ind w:left="396" w:hanging="396"/>
+      </w:pPr>
+      <w:rPr>
+        <w:rFonts w:hint="default"/>
+      </w:rPr>
+    </w:lvl>
+    <w:lvl w:ilvl="1">
+      <w:start w:val="1"/>
+      <w:numFmt w:val="decimal"/>
+      <w:lvlText w:val="%1-%2"/>
+      <w:lvlJc w:val="left"/>
+      <w:pPr>
+        <w:ind w:left="1116" w:hanging="396"/>
+      </w:pPr>
+      <w:rPr>
+        <w:rFonts w:hint="default"/>
+      </w:rPr>
+    </w:lvl>
+    <w:lvl w:ilvl="2">
+      <w:start w:val="1"/>
+      <w:numFmt w:val="decimal"/>
+      <w:lvlText w:val="%1-%2.%3"/>
+      <w:lvlJc w:val="left"/>
+      <w:pPr>
+        <w:ind w:left="2160" w:hanging="720"/>
+      </w:pPr>
+      <w:rPr>
+        <w:rFonts w:hint="default"/>
+      </w:rPr>
+    </w:lvl>
+    <w:lvl w:ilvl="3">
+      <w:start w:val="1"/>
+      <w:numFmt w:val="decimal"/>
+      <w:lvlText w:val="%1-%2.%3.%4"/>
+      <w:lvlJc w:val="left"/>
+      <w:pPr>
+        <w:ind w:left="2880" w:hanging="720"/>
+      </w:pPr>
+      <w:rPr>
+        <w:rFonts w:hint="default"/>
+      </w:rPr>
+    </w:lvl>
+    <w:lvl w:ilvl="4">
+      <w:start w:val="1"/>
+      <w:numFmt w:val="decimal"/>
+      <w:lvlText w:val="%1-%2.%3.%4.%5"/>
+      <w:lvlJc w:val="left"/>
+      <w:pPr>
+        <w:ind w:left="3960" w:hanging="1080"/>
+      </w:pPr>
+      <w:rPr>
+        <w:rFonts w:hint="default"/>
+      </w:rPr>
+    </w:lvl>
+    <w:lvl w:ilvl="5">
+      <w:start w:val="1"/>
+      <w:numFmt w:val="decimal"/>
+      <w:lvlText w:val="%1-%2.%3.%4.%5.%6"/>
+      <w:lvlJc w:val="left"/>
+      <w:pPr>
+        <w:ind w:left="4680" w:hanging="1080"/>
+      </w:pPr>
+      <w:rPr>
+        <w:rFonts w:hint="default"/>
+      </w:rPr>
+    </w:lvl>
+    <w:lvl w:ilvl="6">
+      <w:start w:val="1"/>
+      <w:numFmt w:val="decimal"/>
+      <w:lvlText w:val="%1-%2.%3.%4.%5.%6.%7"/>
+      <w:lvlJc w:val="left"/>
+      <w:pPr>
+        <w:ind w:left="5760" w:hanging="1440"/>
+      </w:pPr>
+      <w:rPr>
+        <w:rFonts w:hint="default"/>
+      </w:rPr>
+    </w:lvl>
+    <w:lvl w:ilvl="7">
+      <w:start w:val="1"/>
+      <w:numFmt w:val="decimal"/>
+      <w:lvlText w:val="%1-%2.%3.%4.%5.%6.%7.%8"/>
+      <w:lvlJc w:val="left"/>
+      <w:pPr>
+        <w:ind w:left="6480" w:hanging="1440"/>
+      </w:pPr>
+      <w:rPr>
+        <w:rFonts w:hint="default"/>
+      </w:rPr>
+    </w:lvl>
+    <w:lvl w:ilvl="8">
+      <w:start w:val="1"/>
+      <w:numFmt w:val="decimal"/>
+      <w:lvlText w:val="%1-%2.%3.%4.%5.%6.%7.%8.%9"/>
+      <w:lvlJc w:val="left"/>
+      <w:pPr>
+        <w:ind w:left="7560" w:hanging="1800"/>
+      </w:pPr>
+      <w:rPr>
+        <w:rFonts w:hint="default"/>
+      </w:rPr>
+    </w:lvl>
+  </w:abstractNum>
+  <w:abstractNum w:abstractNumId="6" w15:restartNumberingAfterBreak="0">
     <w:nsid w:val="45D9549B"/>
     <w:multiLevelType w:val="hybridMultilevel"/>
     <w:tmpl w:val="4C0A8FB0"/>
@@ -1468,7 +2002,7 @@
       </w:pPr>
     </w:lvl>
   </w:abstractNum>
-  <w:abstractNum w:abstractNumId="5" w15:restartNumberingAfterBreak="0">
+  <w:abstractNum w:abstractNumId="7" w15:restartNumberingAfterBreak="0">
     <w:nsid w:val="52A65E7D"/>
     <w:multiLevelType w:val="hybridMultilevel"/>
     <w:tmpl w:val="08167598"/>
@@ -1557,7 +2091,7 @@
       </w:pPr>
     </w:lvl>
   </w:abstractNum>
-  <w:abstractNum w:abstractNumId="6" w15:restartNumberingAfterBreak="0">
+  <w:abstractNum w:abstractNumId="8" w15:restartNumberingAfterBreak="0">
     <w:nsid w:val="60427EC5"/>
     <w:multiLevelType w:val="hybridMultilevel"/>
     <w:tmpl w:val="37BA52AA"/>
@@ -1647,7 +2181,7 @@
       </w:pPr>
     </w:lvl>
   </w:abstractNum>
-  <w:abstractNum w:abstractNumId="7" w15:restartNumberingAfterBreak="0">
+  <w:abstractNum w:abstractNumId="9" w15:restartNumberingAfterBreak="0">
     <w:nsid w:val="77F07354"/>
     <w:multiLevelType w:val="hybridMultilevel"/>
     <w:tmpl w:val="D6B4582A"/>
@@ -1737,28 +2271,34 @@
     </w:lvl>
   </w:abstractNum>
   <w:num w:numId="1">
+    <w:abstractNumId w:val="6"/>
+  </w:num>
+  <w:num w:numId="2">
+    <w:abstractNumId w:val="8"/>
+  </w:num>
+  <w:num w:numId="3">
     <w:abstractNumId w:val="4"/>
   </w:num>
-  <w:num w:numId="2">
-    <w:abstractNumId w:val="6"/>
-  </w:num>
-  <w:num w:numId="3">
-    <w:abstractNumId w:val="3"/>
-  </w:num>
   <w:num w:numId="4">
-    <w:abstractNumId w:val="7"/>
+    <w:abstractNumId w:val="9"/>
   </w:num>
   <w:num w:numId="5">
     <w:abstractNumId w:val="2"/>
   </w:num>
   <w:num w:numId="6">
-    <w:abstractNumId w:val="5"/>
+    <w:abstractNumId w:val="7"/>
   </w:num>
   <w:num w:numId="7">
     <w:abstractNumId w:val="0"/>
   </w:num>
   <w:num w:numId="8">
     <w:abstractNumId w:val="1"/>
+  </w:num>
+  <w:num w:numId="9">
+    <w:abstractNumId w:val="5"/>
+  </w:num>
+  <w:num w:numId="10">
+    <w:abstractNumId w:val="3"/>
   </w:num>
 </w:numbering>
 </file>
@@ -2591,7 +3131,7 @@
 </file>
 
 <file path=customXml/itemProps1.xml><?xml version="1.0" encoding="utf-8"?>
-<ds:datastoreItem xmlns:ds="http://schemas.openxmlformats.org/officeDocument/2006/customXml" ds:itemID="{A2A421A2-56E1-4ADA-AB73-905EB9F7986B}">
+<ds:datastoreItem xmlns:ds="http://schemas.openxmlformats.org/officeDocument/2006/customXml" ds:itemID="{F8E7EB94-48E8-4AE8-9A99-7344395E1D66}">
   <ds:schemaRefs>
     <ds:schemaRef ds:uri="http://schemas.openxmlformats.org/officeDocument/2006/bibliography"/>
   </ds:schemaRefs>

</xml_diff>